<commit_message>
chgt de méthode pour get_ip
</commit_message>
<xml_diff>
--- a/liveradio1/Tuto install OS bbd1 Rspi ZERO 2w.docx
+++ b/liveradio1/Tuto install OS bbd1 Rspi ZERO 2w.docx
@@ -10025,6 +10025,1029 @@
     </w:p>
     <w:p>
       <w:pPr>
+        <w:pStyle w:val="PrformatHTML"/>
+        <w:textAlignment w:val="baseline"/>
+        <w:rPr>
+          <w:rFonts w:ascii="var(--ff-mono)" w:hAnsi="var(--ff-mono)"/>
+          <w:color w:val="0C0D0E"/>
+        </w:rPr>
+      </w:pPr>
+    </w:p>
+    <w:p>
+      <w:pPr>
+        <w:shd w:val="clear" w:color="auto" w:fill="FFFFFF"/>
+        <w:spacing w:after="99" w:line="359" w:lineRule="atLeast"/>
+        <w:outlineLvl w:val="1"/>
+      </w:pPr>
+      <w:hyperlink r:id="rId18" w:history="1">
+        <w:r>
+          <w:rPr>
+            <w:rStyle w:val="Lienhypertexte"/>
+          </w:rPr>
+          <w:t>Comment supprimer un service sous Linux</w:t>
+        </w:r>
+      </w:hyperlink>
+    </w:p>
+    <w:p>
+      <w:pPr>
+        <w:shd w:val="clear" w:color="auto" w:fill="FFFFFF"/>
+        <w:spacing w:after="99" w:line="359" w:lineRule="atLeast"/>
+        <w:outlineLvl w:val="1"/>
+        <w:rPr>
+          <w:rFonts w:ascii="Arial" w:eastAsia="Times New Roman" w:hAnsi="Arial" w:cs="Arial"/>
+          <w:color w:val="1C1C1C"/>
+          <w:sz w:val="28"/>
+          <w:szCs w:val="28"/>
+          <w:lang w:eastAsia="fr-FR"/>
+        </w:rPr>
+      </w:pPr>
+      <w:r>
+        <w:rPr>
+          <w:rFonts w:ascii="Arial" w:eastAsia="Times New Roman" w:hAnsi="Arial" w:cs="Arial"/>
+          <w:color w:val="1C1C1C"/>
+          <w:sz w:val="28"/>
+          <w:szCs w:val="28"/>
+          <w:lang w:eastAsia="fr-FR"/>
+        </w:rPr>
+        <w:t>Instructions pour la suppression d'un service</w:t>
+      </w:r>
+    </w:p>
+    <w:p>
+      <w:pPr>
+        <w:shd w:val="clear" w:color="auto" w:fill="FFFFFF"/>
+        <w:spacing w:after="148" w:line="240" w:lineRule="auto"/>
+        <w:rPr>
+          <w:rFonts w:ascii="Arial" w:eastAsia="Times New Roman" w:hAnsi="Arial" w:cs="Arial"/>
+          <w:color w:val="333333"/>
+          <w:sz w:val="17"/>
+          <w:szCs w:val="17"/>
+          <w:lang w:eastAsia="fr-FR"/>
+        </w:rPr>
+      </w:pPr>
+      <w:r>
+        <w:rPr>
+          <w:rFonts w:ascii="Arial" w:eastAsia="Times New Roman" w:hAnsi="Arial" w:cs="Arial"/>
+          <w:color w:val="333333"/>
+          <w:sz w:val="17"/>
+          <w:szCs w:val="17"/>
+          <w:lang w:eastAsia="fr-FR"/>
+        </w:rPr>
+        <w:t>Pour supprimer un service sous Linux, procédez comme suit :</w:t>
+      </w:r>
+    </w:p>
+    <w:p>
+      <w:pPr>
+        <w:numPr>
+          <w:ilvl w:val="0"/>
+          <w:numId w:val="13"/>
+        </w:numPr>
+        <w:shd w:val="clear" w:color="auto" w:fill="FFFFFF"/>
+        <w:spacing w:after="99" w:line="240" w:lineRule="auto"/>
+        <w:ind w:left="296"/>
+        <w:rPr>
+          <w:rFonts w:ascii="Arial" w:eastAsia="Times New Roman" w:hAnsi="Arial" w:cs="Arial"/>
+          <w:color w:val="333333"/>
+          <w:sz w:val="17"/>
+          <w:szCs w:val="17"/>
+          <w:lang w:eastAsia="fr-FR"/>
+        </w:rPr>
+      </w:pPr>
+      <w:r>
+        <w:rPr>
+          <w:rFonts w:ascii="Arial" w:eastAsia="Times New Roman" w:hAnsi="Arial" w:cs="Arial"/>
+          <w:color w:val="333333"/>
+          <w:sz w:val="17"/>
+          <w:szCs w:val="17"/>
+          <w:lang w:eastAsia="fr-FR"/>
+        </w:rPr>
+        <w:t>Ouvrez un terminal.</w:t>
+      </w:r>
+    </w:p>
+    <w:p>
+      <w:pPr>
+        <w:numPr>
+          <w:ilvl w:val="0"/>
+          <w:numId w:val="13"/>
+        </w:numPr>
+        <w:shd w:val="clear" w:color="auto" w:fill="FFFFFF"/>
+        <w:spacing w:after="99" w:line="240" w:lineRule="auto"/>
+        <w:ind w:left="296"/>
+        <w:rPr>
+          <w:rFonts w:ascii="Arial" w:eastAsia="Times New Roman" w:hAnsi="Arial" w:cs="Arial"/>
+          <w:color w:val="333333"/>
+          <w:sz w:val="17"/>
+          <w:szCs w:val="17"/>
+          <w:lang w:eastAsia="fr-FR"/>
+        </w:rPr>
+      </w:pPr>
+      <w:r>
+        <w:rPr>
+          <w:rFonts w:ascii="Arial" w:eastAsia="Times New Roman" w:hAnsi="Arial" w:cs="Arial"/>
+          <w:color w:val="333333"/>
+          <w:sz w:val="17"/>
+          <w:szCs w:val="17"/>
+          <w:lang w:eastAsia="fr-FR"/>
+        </w:rPr>
+        <w:t>Tapez la commande :</w:t>
+      </w:r>
+    </w:p>
+    <w:p>
+      <w:pPr>
+        <w:shd w:val="clear" w:color="auto" w:fill="FFFFFF"/>
+        <w:tabs>
+          <w:tab w:val="left" w:pos="916"/>
+          <w:tab w:val="left" w:pos="1832"/>
+          <w:tab w:val="left" w:pos="2748"/>
+          <w:tab w:val="left" w:pos="3664"/>
+          <w:tab w:val="left" w:pos="4580"/>
+          <w:tab w:val="left" w:pos="5496"/>
+          <w:tab w:val="left" w:pos="6412"/>
+          <w:tab w:val="left" w:pos="7328"/>
+          <w:tab w:val="left" w:pos="8244"/>
+          <w:tab w:val="left" w:pos="9160"/>
+          <w:tab w:val="left" w:pos="10076"/>
+          <w:tab w:val="left" w:pos="10992"/>
+          <w:tab w:val="left" w:pos="11908"/>
+          <w:tab w:val="left" w:pos="12824"/>
+          <w:tab w:val="left" w:pos="13740"/>
+          <w:tab w:val="left" w:pos="14656"/>
+        </w:tabs>
+        <w:spacing w:after="0" w:line="240" w:lineRule="auto"/>
+        <w:ind w:left="296"/>
+        <w:rPr>
+          <w:rFonts w:ascii="Courier New" w:eastAsia="Times New Roman" w:hAnsi="Courier New" w:cs="Courier New"/>
+          <w:color w:val="333333"/>
+          <w:sz w:val="17"/>
+          <w:szCs w:val="17"/>
+          <w:lang w:eastAsia="fr-FR"/>
+        </w:rPr>
+      </w:pPr>
+      <w:proofErr w:type="spellStart"/>
+      <w:proofErr w:type="gramStart"/>
+      <w:r>
+        <w:rPr>
+          <w:rFonts w:ascii="Courier New" w:eastAsia="Times New Roman" w:hAnsi="Courier New" w:cs="Courier New"/>
+          <w:color w:val="444444"/>
+          <w:sz w:val="15"/>
+          <w:lang w:eastAsia="fr-FR"/>
+        </w:rPr>
+        <w:t>sudo</w:t>
+      </w:r>
+      <w:proofErr w:type="spellEnd"/>
+      <w:proofErr w:type="gramEnd"/>
+      <w:r>
+        <w:rPr>
+          <w:rFonts w:ascii="Courier New" w:eastAsia="Times New Roman" w:hAnsi="Courier New" w:cs="Courier New"/>
+          <w:color w:val="516D7B"/>
+          <w:sz w:val="15"/>
+          <w:lang w:eastAsia="fr-FR"/>
+        </w:rPr>
+        <w:t xml:space="preserve"> </w:t>
+      </w:r>
+      <w:proofErr w:type="spellStart"/>
+      <w:r>
+        <w:rPr>
+          <w:rFonts w:ascii="Courier New" w:eastAsia="Times New Roman" w:hAnsi="Courier New" w:cs="Courier New"/>
+          <w:color w:val="516D7B"/>
+          <w:sz w:val="15"/>
+          <w:lang w:eastAsia="fr-FR"/>
+        </w:rPr>
+        <w:t>systemctl</w:t>
+      </w:r>
+      <w:proofErr w:type="spellEnd"/>
+      <w:r>
+        <w:rPr>
+          <w:rFonts w:ascii="Courier New" w:eastAsia="Times New Roman" w:hAnsi="Courier New" w:cs="Courier New"/>
+          <w:color w:val="516D7B"/>
+          <w:sz w:val="15"/>
+          <w:lang w:eastAsia="fr-FR"/>
+        </w:rPr>
+        <w:t xml:space="preserve"> stop &lt;</w:t>
+      </w:r>
+      <w:proofErr w:type="spellStart"/>
+      <w:r>
+        <w:rPr>
+          <w:rFonts w:ascii="Courier New" w:eastAsia="Times New Roman" w:hAnsi="Courier New" w:cs="Courier New"/>
+          <w:color w:val="516D7B"/>
+          <w:sz w:val="15"/>
+          <w:lang w:eastAsia="fr-FR"/>
+        </w:rPr>
+        <w:t>service_name</w:t>
+      </w:r>
+      <w:proofErr w:type="spellEnd"/>
+      <w:r>
+        <w:rPr>
+          <w:rFonts w:ascii="Courier New" w:eastAsia="Times New Roman" w:hAnsi="Courier New" w:cs="Courier New"/>
+          <w:color w:val="516D7B"/>
+          <w:sz w:val="15"/>
+          <w:lang w:eastAsia="fr-FR"/>
+        </w:rPr>
+        <w:t>&gt;</w:t>
+      </w:r>
+    </w:p>
+    <w:p>
+      <w:pPr>
+        <w:shd w:val="clear" w:color="auto" w:fill="FFFFFF"/>
+        <w:tabs>
+          <w:tab w:val="left" w:pos="916"/>
+          <w:tab w:val="left" w:pos="1832"/>
+          <w:tab w:val="left" w:pos="2748"/>
+          <w:tab w:val="left" w:pos="3664"/>
+          <w:tab w:val="left" w:pos="4580"/>
+          <w:tab w:val="left" w:pos="5496"/>
+          <w:tab w:val="left" w:pos="6412"/>
+          <w:tab w:val="left" w:pos="7328"/>
+          <w:tab w:val="left" w:pos="8244"/>
+          <w:tab w:val="left" w:pos="9160"/>
+          <w:tab w:val="left" w:pos="10076"/>
+          <w:tab w:val="left" w:pos="10992"/>
+          <w:tab w:val="left" w:pos="11908"/>
+          <w:tab w:val="left" w:pos="12824"/>
+          <w:tab w:val="left" w:pos="13740"/>
+          <w:tab w:val="left" w:pos="14656"/>
+        </w:tabs>
+        <w:spacing w:after="0" w:line="240" w:lineRule="auto"/>
+        <w:ind w:left="296"/>
+        <w:rPr>
+          <w:rFonts w:ascii="Courier New" w:eastAsia="Times New Roman" w:hAnsi="Courier New" w:cs="Courier New"/>
+          <w:color w:val="333333"/>
+          <w:sz w:val="17"/>
+          <w:szCs w:val="17"/>
+          <w:lang w:eastAsia="fr-FR"/>
+        </w:rPr>
+      </w:pPr>
+      <w:r>
+        <w:rPr>
+          <w:rFonts w:ascii="Courier New" w:eastAsia="Times New Roman" w:hAnsi="Courier New" w:cs="Courier New"/>
+          <w:color w:val="333333"/>
+          <w:sz w:val="17"/>
+          <w:szCs w:val="17"/>
+          <w:lang w:eastAsia="fr-FR"/>
+        </w:rPr>
+        <w:t>Copier</w:t>
+      </w:r>
+    </w:p>
+    <w:p>
+      <w:pPr>
+        <w:shd w:val="clear" w:color="auto" w:fill="FFFFFF"/>
+        <w:spacing w:after="0" w:line="240" w:lineRule="auto"/>
+        <w:ind w:left="296"/>
+        <w:rPr>
+          <w:rFonts w:ascii="Arial" w:eastAsia="Times New Roman" w:hAnsi="Arial" w:cs="Arial"/>
+          <w:color w:val="333333"/>
+          <w:sz w:val="17"/>
+          <w:szCs w:val="17"/>
+          <w:lang w:eastAsia="fr-FR"/>
+        </w:rPr>
+      </w:pPr>
+      <w:r>
+        <w:rPr>
+          <w:rFonts w:ascii="Arial" w:eastAsia="Times New Roman" w:hAnsi="Arial" w:cs="Arial"/>
+          <w:color w:val="333333"/>
+          <w:sz w:val="17"/>
+          <w:szCs w:val="17"/>
+          <w:lang w:eastAsia="fr-FR"/>
+        </w:rPr>
+        <w:t>(</w:t>
+      </w:r>
+      <w:proofErr w:type="gramStart"/>
+      <w:r>
+        <w:rPr>
+          <w:rFonts w:ascii="Arial" w:eastAsia="Times New Roman" w:hAnsi="Arial" w:cs="Arial"/>
+          <w:color w:val="333333"/>
+          <w:sz w:val="17"/>
+          <w:szCs w:val="17"/>
+          <w:lang w:eastAsia="fr-FR"/>
+        </w:rPr>
+        <w:t>remplacez</w:t>
+      </w:r>
+      <w:proofErr w:type="gramEnd"/>
+      <w:r>
+        <w:rPr>
+          <w:rFonts w:ascii="Arial" w:eastAsia="Times New Roman" w:hAnsi="Arial" w:cs="Arial"/>
+          <w:color w:val="333333"/>
+          <w:sz w:val="17"/>
+          <w:szCs w:val="17"/>
+          <w:lang w:eastAsia="fr-FR"/>
+        </w:rPr>
+        <w:t> </w:t>
+      </w:r>
+      <w:r>
+        <w:rPr>
+          <w:rFonts w:ascii="Courier New" w:eastAsia="Times New Roman" w:hAnsi="Courier New" w:cs="Courier New"/>
+          <w:color w:val="333333"/>
+          <w:sz w:val="17"/>
+          <w:lang w:eastAsia="fr-FR"/>
+        </w:rPr>
+        <w:t>&lt;</w:t>
+      </w:r>
+      <w:proofErr w:type="spellStart"/>
+      <w:r>
+        <w:rPr>
+          <w:rFonts w:ascii="Courier New" w:eastAsia="Times New Roman" w:hAnsi="Courier New" w:cs="Courier New"/>
+          <w:color w:val="333333"/>
+          <w:sz w:val="17"/>
+          <w:lang w:eastAsia="fr-FR"/>
+        </w:rPr>
+        <w:t>nom_du_service</w:t>
+      </w:r>
+      <w:proofErr w:type="spellEnd"/>
+      <w:r>
+        <w:rPr>
+          <w:rFonts w:ascii="Courier New" w:eastAsia="Times New Roman" w:hAnsi="Courier New" w:cs="Courier New"/>
+          <w:color w:val="333333"/>
+          <w:sz w:val="17"/>
+          <w:lang w:eastAsia="fr-FR"/>
+        </w:rPr>
+        <w:t>&gt;</w:t>
+      </w:r>
+      <w:r>
+        <w:rPr>
+          <w:rFonts w:ascii="Arial" w:eastAsia="Times New Roman" w:hAnsi="Arial" w:cs="Arial"/>
+          <w:color w:val="333333"/>
+          <w:sz w:val="17"/>
+          <w:szCs w:val="17"/>
+          <w:lang w:eastAsia="fr-FR"/>
+        </w:rPr>
+        <w:t> par le nom du service à supprimer). Cette commande arrêtera le service s'il est en cours d'exécution.</w:t>
+      </w:r>
+    </w:p>
+    <w:p>
+      <w:pPr>
+        <w:numPr>
+          <w:ilvl w:val="0"/>
+          <w:numId w:val="13"/>
+        </w:numPr>
+        <w:shd w:val="clear" w:color="auto" w:fill="FFFFFF"/>
+        <w:spacing w:after="99" w:line="240" w:lineRule="auto"/>
+        <w:ind w:left="296"/>
+        <w:rPr>
+          <w:rFonts w:ascii="Arial" w:eastAsia="Times New Roman" w:hAnsi="Arial" w:cs="Arial"/>
+          <w:color w:val="333333"/>
+          <w:sz w:val="17"/>
+          <w:szCs w:val="17"/>
+          <w:lang w:eastAsia="fr-FR"/>
+        </w:rPr>
+      </w:pPr>
+      <w:r>
+        <w:rPr>
+          <w:rFonts w:ascii="Arial" w:eastAsia="Times New Roman" w:hAnsi="Arial" w:cs="Arial"/>
+          <w:color w:val="333333"/>
+          <w:sz w:val="17"/>
+          <w:szCs w:val="17"/>
+          <w:lang w:eastAsia="fr-FR"/>
+        </w:rPr>
+        <w:t>Entrez la commande pour désactiver le service de démarrage automatique au démarrage du système.</w:t>
+      </w:r>
+    </w:p>
+    <w:p>
+      <w:pPr>
+        <w:shd w:val="clear" w:color="auto" w:fill="FFFFFF"/>
+        <w:tabs>
+          <w:tab w:val="left" w:pos="916"/>
+          <w:tab w:val="left" w:pos="1832"/>
+          <w:tab w:val="left" w:pos="2748"/>
+          <w:tab w:val="left" w:pos="3664"/>
+          <w:tab w:val="left" w:pos="4580"/>
+          <w:tab w:val="left" w:pos="5496"/>
+          <w:tab w:val="left" w:pos="6412"/>
+          <w:tab w:val="left" w:pos="7328"/>
+          <w:tab w:val="left" w:pos="8244"/>
+          <w:tab w:val="left" w:pos="9160"/>
+          <w:tab w:val="left" w:pos="10076"/>
+          <w:tab w:val="left" w:pos="10992"/>
+          <w:tab w:val="left" w:pos="11908"/>
+          <w:tab w:val="left" w:pos="12824"/>
+          <w:tab w:val="left" w:pos="13740"/>
+          <w:tab w:val="left" w:pos="14656"/>
+        </w:tabs>
+        <w:spacing w:after="0" w:line="240" w:lineRule="auto"/>
+        <w:ind w:left="296"/>
+        <w:rPr>
+          <w:rFonts w:ascii="Courier New" w:eastAsia="Times New Roman" w:hAnsi="Courier New" w:cs="Courier New"/>
+          <w:color w:val="333333"/>
+          <w:sz w:val="17"/>
+          <w:szCs w:val="17"/>
+          <w:lang w:eastAsia="fr-FR"/>
+        </w:rPr>
+      </w:pPr>
+      <w:proofErr w:type="spellStart"/>
+      <w:proofErr w:type="gramStart"/>
+      <w:r>
+        <w:rPr>
+          <w:rFonts w:ascii="Courier New" w:eastAsia="Times New Roman" w:hAnsi="Courier New" w:cs="Courier New"/>
+          <w:color w:val="444444"/>
+          <w:sz w:val="15"/>
+          <w:lang w:eastAsia="fr-FR"/>
+        </w:rPr>
+        <w:t>sudo</w:t>
+      </w:r>
+      <w:proofErr w:type="spellEnd"/>
+      <w:proofErr w:type="gramEnd"/>
+      <w:r>
+        <w:rPr>
+          <w:rFonts w:ascii="Courier New" w:eastAsia="Times New Roman" w:hAnsi="Courier New" w:cs="Courier New"/>
+          <w:color w:val="516D7B"/>
+          <w:sz w:val="15"/>
+          <w:lang w:eastAsia="fr-FR"/>
+        </w:rPr>
+        <w:t xml:space="preserve"> </w:t>
+      </w:r>
+      <w:proofErr w:type="spellStart"/>
+      <w:r>
+        <w:rPr>
+          <w:rFonts w:ascii="Courier New" w:eastAsia="Times New Roman" w:hAnsi="Courier New" w:cs="Courier New"/>
+          <w:color w:val="516D7B"/>
+          <w:sz w:val="15"/>
+          <w:lang w:eastAsia="fr-FR"/>
+        </w:rPr>
+        <w:t>systemctl</w:t>
+      </w:r>
+      <w:proofErr w:type="spellEnd"/>
+      <w:r>
+        <w:rPr>
+          <w:rFonts w:ascii="Courier New" w:eastAsia="Times New Roman" w:hAnsi="Courier New" w:cs="Courier New"/>
+          <w:color w:val="516D7B"/>
+          <w:sz w:val="15"/>
+          <w:lang w:eastAsia="fr-FR"/>
+        </w:rPr>
+        <w:t xml:space="preserve"> </w:t>
+      </w:r>
+      <w:proofErr w:type="spellStart"/>
+      <w:r>
+        <w:rPr>
+          <w:rFonts w:ascii="Courier New" w:eastAsia="Times New Roman" w:hAnsi="Courier New" w:cs="Courier New"/>
+          <w:color w:val="444444"/>
+          <w:sz w:val="15"/>
+          <w:lang w:eastAsia="fr-FR"/>
+        </w:rPr>
+        <w:t>disable</w:t>
+      </w:r>
+      <w:proofErr w:type="spellEnd"/>
+      <w:r>
+        <w:rPr>
+          <w:rFonts w:ascii="Courier New" w:eastAsia="Times New Roman" w:hAnsi="Courier New" w:cs="Courier New"/>
+          <w:color w:val="516D7B"/>
+          <w:sz w:val="15"/>
+          <w:lang w:eastAsia="fr-FR"/>
+        </w:rPr>
+        <w:t xml:space="preserve"> &lt;</w:t>
+      </w:r>
+      <w:proofErr w:type="spellStart"/>
+      <w:r>
+        <w:rPr>
+          <w:rFonts w:ascii="Courier New" w:eastAsia="Times New Roman" w:hAnsi="Courier New" w:cs="Courier New"/>
+          <w:color w:val="516D7B"/>
+          <w:sz w:val="15"/>
+          <w:lang w:eastAsia="fr-FR"/>
+        </w:rPr>
+        <w:t>service_name</w:t>
+      </w:r>
+      <w:proofErr w:type="spellEnd"/>
+      <w:r>
+        <w:rPr>
+          <w:rFonts w:ascii="Courier New" w:eastAsia="Times New Roman" w:hAnsi="Courier New" w:cs="Courier New"/>
+          <w:color w:val="516D7B"/>
+          <w:sz w:val="15"/>
+          <w:lang w:eastAsia="fr-FR"/>
+        </w:rPr>
+        <w:t>&gt;</w:t>
+      </w:r>
+    </w:p>
+    <w:p>
+      <w:pPr>
+        <w:shd w:val="clear" w:color="auto" w:fill="FFFFFF"/>
+        <w:tabs>
+          <w:tab w:val="left" w:pos="916"/>
+          <w:tab w:val="left" w:pos="1832"/>
+          <w:tab w:val="left" w:pos="2748"/>
+          <w:tab w:val="left" w:pos="3664"/>
+          <w:tab w:val="left" w:pos="4580"/>
+          <w:tab w:val="left" w:pos="5496"/>
+          <w:tab w:val="left" w:pos="6412"/>
+          <w:tab w:val="left" w:pos="7328"/>
+          <w:tab w:val="left" w:pos="8244"/>
+          <w:tab w:val="left" w:pos="9160"/>
+          <w:tab w:val="left" w:pos="10076"/>
+          <w:tab w:val="left" w:pos="10992"/>
+          <w:tab w:val="left" w:pos="11908"/>
+          <w:tab w:val="left" w:pos="12824"/>
+          <w:tab w:val="left" w:pos="13740"/>
+          <w:tab w:val="left" w:pos="14656"/>
+        </w:tabs>
+        <w:spacing w:after="0" w:line="240" w:lineRule="auto"/>
+        <w:ind w:left="296"/>
+        <w:rPr>
+          <w:rFonts w:ascii="Courier New" w:eastAsia="Times New Roman" w:hAnsi="Courier New" w:cs="Courier New"/>
+          <w:color w:val="333333"/>
+          <w:sz w:val="17"/>
+          <w:szCs w:val="17"/>
+          <w:lang w:eastAsia="fr-FR"/>
+        </w:rPr>
+      </w:pPr>
+      <w:r>
+        <w:rPr>
+          <w:rFonts w:ascii="Courier New" w:eastAsia="Times New Roman" w:hAnsi="Courier New" w:cs="Courier New"/>
+          <w:color w:val="333333"/>
+          <w:sz w:val="17"/>
+          <w:szCs w:val="17"/>
+          <w:lang w:eastAsia="fr-FR"/>
+        </w:rPr>
+        <w:t>Copier</w:t>
+      </w:r>
+    </w:p>
+    <w:p>
+      <w:pPr>
+        <w:numPr>
+          <w:ilvl w:val="0"/>
+          <w:numId w:val="13"/>
+        </w:numPr>
+        <w:shd w:val="clear" w:color="auto" w:fill="FFFFFF"/>
+        <w:spacing w:after="0" w:line="240" w:lineRule="auto"/>
+        <w:ind w:left="296"/>
+        <w:rPr>
+          <w:rFonts w:ascii="Arial" w:eastAsia="Times New Roman" w:hAnsi="Arial" w:cs="Arial"/>
+          <w:color w:val="333333"/>
+          <w:sz w:val="17"/>
+          <w:szCs w:val="17"/>
+          <w:lang w:eastAsia="fr-FR"/>
+        </w:rPr>
+      </w:pPr>
+      <w:r>
+        <w:rPr>
+          <w:rFonts w:ascii="Arial" w:eastAsia="Times New Roman" w:hAnsi="Arial" w:cs="Arial"/>
+          <w:color w:val="333333"/>
+          <w:sz w:val="17"/>
+          <w:szCs w:val="17"/>
+          <w:lang w:eastAsia="fr-FR"/>
+        </w:rPr>
+        <w:t>Ensuite, utilisez la commande pour supprimer le fichier de service du répertoire </w:t>
+      </w:r>
+      <w:r>
+        <w:rPr>
+          <w:rFonts w:ascii="Courier New" w:eastAsia="Times New Roman" w:hAnsi="Courier New" w:cs="Courier New"/>
+          <w:color w:val="333333"/>
+          <w:sz w:val="17"/>
+          <w:lang w:eastAsia="fr-FR"/>
+        </w:rPr>
+        <w:t>/</w:t>
+      </w:r>
+      <w:proofErr w:type="spellStart"/>
+      <w:r>
+        <w:rPr>
+          <w:rFonts w:ascii="Courier New" w:eastAsia="Times New Roman" w:hAnsi="Courier New" w:cs="Courier New"/>
+          <w:color w:val="333333"/>
+          <w:sz w:val="17"/>
+          <w:lang w:eastAsia="fr-FR"/>
+        </w:rPr>
+        <w:t>etc</w:t>
+      </w:r>
+      <w:proofErr w:type="spellEnd"/>
+      <w:r>
+        <w:rPr>
+          <w:rFonts w:ascii="Courier New" w:eastAsia="Times New Roman" w:hAnsi="Courier New" w:cs="Courier New"/>
+          <w:color w:val="333333"/>
+          <w:sz w:val="17"/>
+          <w:lang w:eastAsia="fr-FR"/>
+        </w:rPr>
+        <w:t>/</w:t>
+      </w:r>
+      <w:proofErr w:type="spellStart"/>
+      <w:r>
+        <w:rPr>
+          <w:rFonts w:ascii="Courier New" w:eastAsia="Times New Roman" w:hAnsi="Courier New" w:cs="Courier New"/>
+          <w:color w:val="333333"/>
+          <w:sz w:val="17"/>
+          <w:lang w:eastAsia="fr-FR"/>
+        </w:rPr>
+        <w:t>systemd</w:t>
+      </w:r>
+      <w:proofErr w:type="spellEnd"/>
+      <w:r>
+        <w:rPr>
+          <w:rFonts w:ascii="Courier New" w:eastAsia="Times New Roman" w:hAnsi="Courier New" w:cs="Courier New"/>
+          <w:color w:val="333333"/>
+          <w:sz w:val="17"/>
+          <w:lang w:eastAsia="fr-FR"/>
+        </w:rPr>
+        <w:t>/system/.</w:t>
+      </w:r>
+      <w:r>
+        <w:rPr>
+          <w:rFonts w:ascii="Arial" w:eastAsia="Times New Roman" w:hAnsi="Arial" w:cs="Arial"/>
+          <w:color w:val="333333"/>
+          <w:sz w:val="17"/>
+          <w:szCs w:val="17"/>
+          <w:lang w:eastAsia="fr-FR"/>
+        </w:rPr>
+        <w:t>(Remplacez </w:t>
+      </w:r>
+      <w:r>
+        <w:rPr>
+          <w:rFonts w:ascii="Courier New" w:eastAsia="Times New Roman" w:hAnsi="Courier New" w:cs="Courier New"/>
+          <w:color w:val="333333"/>
+          <w:sz w:val="17"/>
+          <w:lang w:eastAsia="fr-FR"/>
+        </w:rPr>
+        <w:t>&lt;</w:t>
+      </w:r>
+      <w:proofErr w:type="spellStart"/>
+      <w:r>
+        <w:rPr>
+          <w:rFonts w:ascii="Courier New" w:eastAsia="Times New Roman" w:hAnsi="Courier New" w:cs="Courier New"/>
+          <w:color w:val="333333"/>
+          <w:sz w:val="17"/>
+          <w:lang w:eastAsia="fr-FR"/>
+        </w:rPr>
+        <w:t>nom_du_service</w:t>
+      </w:r>
+      <w:proofErr w:type="spellEnd"/>
+      <w:r>
+        <w:rPr>
+          <w:rFonts w:ascii="Courier New" w:eastAsia="Times New Roman" w:hAnsi="Courier New" w:cs="Courier New"/>
+          <w:color w:val="333333"/>
+          <w:sz w:val="17"/>
+          <w:lang w:eastAsia="fr-FR"/>
+        </w:rPr>
+        <w:t>&gt;</w:t>
+      </w:r>
+      <w:r>
+        <w:rPr>
+          <w:rFonts w:ascii="Arial" w:eastAsia="Times New Roman" w:hAnsi="Arial" w:cs="Arial"/>
+          <w:color w:val="333333"/>
+          <w:sz w:val="17"/>
+          <w:szCs w:val="17"/>
+          <w:lang w:eastAsia="fr-FR"/>
+        </w:rPr>
+        <w:t> par le nom du service à supprimer).</w:t>
+      </w:r>
+    </w:p>
+    <w:p>
+      <w:pPr>
+        <w:shd w:val="clear" w:color="auto" w:fill="FFFFFF"/>
+        <w:tabs>
+          <w:tab w:val="left" w:pos="916"/>
+          <w:tab w:val="left" w:pos="1832"/>
+          <w:tab w:val="left" w:pos="2748"/>
+          <w:tab w:val="left" w:pos="3664"/>
+          <w:tab w:val="left" w:pos="4580"/>
+          <w:tab w:val="left" w:pos="5496"/>
+          <w:tab w:val="left" w:pos="6412"/>
+          <w:tab w:val="left" w:pos="7328"/>
+          <w:tab w:val="left" w:pos="8244"/>
+          <w:tab w:val="left" w:pos="9160"/>
+          <w:tab w:val="left" w:pos="10076"/>
+          <w:tab w:val="left" w:pos="10992"/>
+          <w:tab w:val="left" w:pos="11908"/>
+          <w:tab w:val="left" w:pos="12824"/>
+          <w:tab w:val="left" w:pos="13740"/>
+          <w:tab w:val="left" w:pos="14656"/>
+        </w:tabs>
+        <w:spacing w:after="0" w:line="240" w:lineRule="auto"/>
+        <w:ind w:left="296"/>
+        <w:rPr>
+          <w:rFonts w:ascii="Courier New" w:eastAsia="Times New Roman" w:hAnsi="Courier New" w:cs="Courier New"/>
+          <w:color w:val="333333"/>
+          <w:sz w:val="17"/>
+          <w:szCs w:val="17"/>
+          <w:lang w:eastAsia="fr-FR"/>
+        </w:rPr>
+      </w:pPr>
+      <w:proofErr w:type="spellStart"/>
+      <w:proofErr w:type="gramStart"/>
+      <w:r>
+        <w:rPr>
+          <w:rFonts w:ascii="Courier New" w:eastAsia="Times New Roman" w:hAnsi="Courier New" w:cs="Courier New"/>
+          <w:color w:val="444444"/>
+          <w:sz w:val="15"/>
+          <w:lang w:eastAsia="fr-FR"/>
+        </w:rPr>
+        <w:t>sudo</w:t>
+      </w:r>
+      <w:proofErr w:type="spellEnd"/>
+      <w:proofErr w:type="gramEnd"/>
+      <w:r>
+        <w:rPr>
+          <w:rFonts w:ascii="Courier New" w:eastAsia="Times New Roman" w:hAnsi="Courier New" w:cs="Courier New"/>
+          <w:color w:val="516D7B"/>
+          <w:sz w:val="15"/>
+          <w:lang w:eastAsia="fr-FR"/>
+        </w:rPr>
+        <w:t xml:space="preserve"> </w:t>
+      </w:r>
+      <w:proofErr w:type="spellStart"/>
+      <w:r>
+        <w:rPr>
+          <w:rFonts w:ascii="Courier New" w:eastAsia="Times New Roman" w:hAnsi="Courier New" w:cs="Courier New"/>
+          <w:color w:val="444444"/>
+          <w:sz w:val="15"/>
+          <w:lang w:eastAsia="fr-FR"/>
+        </w:rPr>
+        <w:t>rm</w:t>
+      </w:r>
+      <w:proofErr w:type="spellEnd"/>
+      <w:r>
+        <w:rPr>
+          <w:rFonts w:ascii="Courier New" w:eastAsia="Times New Roman" w:hAnsi="Courier New" w:cs="Courier New"/>
+          <w:color w:val="516D7B"/>
+          <w:sz w:val="15"/>
+          <w:lang w:eastAsia="fr-FR"/>
+        </w:rPr>
+        <w:t xml:space="preserve"> /</w:t>
+      </w:r>
+      <w:proofErr w:type="spellStart"/>
+      <w:r>
+        <w:rPr>
+          <w:rFonts w:ascii="Courier New" w:eastAsia="Times New Roman" w:hAnsi="Courier New" w:cs="Courier New"/>
+          <w:color w:val="516D7B"/>
+          <w:sz w:val="15"/>
+          <w:lang w:eastAsia="fr-FR"/>
+        </w:rPr>
+        <w:t>etc</w:t>
+      </w:r>
+      <w:proofErr w:type="spellEnd"/>
+      <w:r>
+        <w:rPr>
+          <w:rFonts w:ascii="Courier New" w:eastAsia="Times New Roman" w:hAnsi="Courier New" w:cs="Courier New"/>
+          <w:color w:val="516D7B"/>
+          <w:sz w:val="15"/>
+          <w:lang w:eastAsia="fr-FR"/>
+        </w:rPr>
+        <w:t>/</w:t>
+      </w:r>
+      <w:proofErr w:type="spellStart"/>
+      <w:r>
+        <w:rPr>
+          <w:rFonts w:ascii="Courier New" w:eastAsia="Times New Roman" w:hAnsi="Courier New" w:cs="Courier New"/>
+          <w:color w:val="516D7B"/>
+          <w:sz w:val="15"/>
+          <w:lang w:eastAsia="fr-FR"/>
+        </w:rPr>
+        <w:t>systemd</w:t>
+      </w:r>
+      <w:proofErr w:type="spellEnd"/>
+      <w:r>
+        <w:rPr>
+          <w:rFonts w:ascii="Courier New" w:eastAsia="Times New Roman" w:hAnsi="Courier New" w:cs="Courier New"/>
+          <w:color w:val="516D7B"/>
+          <w:sz w:val="15"/>
+          <w:lang w:eastAsia="fr-FR"/>
+        </w:rPr>
+        <w:t>/system/&lt;</w:t>
+      </w:r>
+      <w:proofErr w:type="spellStart"/>
+      <w:r>
+        <w:rPr>
+          <w:rFonts w:ascii="Courier New" w:eastAsia="Times New Roman" w:hAnsi="Courier New" w:cs="Courier New"/>
+          <w:color w:val="516D7B"/>
+          <w:sz w:val="15"/>
+          <w:lang w:eastAsia="fr-FR"/>
+        </w:rPr>
+        <w:t>service_name</w:t>
+      </w:r>
+      <w:proofErr w:type="spellEnd"/>
+      <w:r>
+        <w:rPr>
+          <w:rFonts w:ascii="Courier New" w:eastAsia="Times New Roman" w:hAnsi="Courier New" w:cs="Courier New"/>
+          <w:color w:val="516D7B"/>
+          <w:sz w:val="15"/>
+          <w:lang w:eastAsia="fr-FR"/>
+        </w:rPr>
+        <w:t>&gt;</w:t>
+      </w:r>
+    </w:p>
+    <w:p>
+      <w:pPr>
+        <w:shd w:val="clear" w:color="auto" w:fill="FFFFFF"/>
+        <w:tabs>
+          <w:tab w:val="left" w:pos="916"/>
+          <w:tab w:val="left" w:pos="1832"/>
+          <w:tab w:val="left" w:pos="2748"/>
+          <w:tab w:val="left" w:pos="3664"/>
+          <w:tab w:val="left" w:pos="4580"/>
+          <w:tab w:val="left" w:pos="5496"/>
+          <w:tab w:val="left" w:pos="6412"/>
+          <w:tab w:val="left" w:pos="7328"/>
+          <w:tab w:val="left" w:pos="8244"/>
+          <w:tab w:val="left" w:pos="9160"/>
+          <w:tab w:val="left" w:pos="10076"/>
+          <w:tab w:val="left" w:pos="10992"/>
+          <w:tab w:val="left" w:pos="11908"/>
+          <w:tab w:val="left" w:pos="12824"/>
+          <w:tab w:val="left" w:pos="13740"/>
+          <w:tab w:val="left" w:pos="14656"/>
+        </w:tabs>
+        <w:spacing w:after="0" w:line="240" w:lineRule="auto"/>
+        <w:ind w:left="296"/>
+        <w:rPr>
+          <w:rFonts w:ascii="Courier New" w:eastAsia="Times New Roman" w:hAnsi="Courier New" w:cs="Courier New"/>
+          <w:color w:val="333333"/>
+          <w:sz w:val="17"/>
+          <w:szCs w:val="17"/>
+          <w:lang w:eastAsia="fr-FR"/>
+        </w:rPr>
+      </w:pPr>
+      <w:r>
+        <w:rPr>
+          <w:rFonts w:ascii="Courier New" w:eastAsia="Times New Roman" w:hAnsi="Courier New" w:cs="Courier New"/>
+          <w:color w:val="333333"/>
+          <w:sz w:val="17"/>
+          <w:szCs w:val="17"/>
+          <w:lang w:eastAsia="fr-FR"/>
+        </w:rPr>
+        <w:t>Copier</w:t>
+      </w:r>
+    </w:p>
+    <w:p>
+      <w:pPr>
+        <w:numPr>
+          <w:ilvl w:val="0"/>
+          <w:numId w:val="13"/>
+        </w:numPr>
+        <w:shd w:val="clear" w:color="auto" w:fill="FFFFFF"/>
+        <w:spacing w:after="0" w:line="240" w:lineRule="auto"/>
+        <w:ind w:left="296"/>
+        <w:rPr>
+          <w:rFonts w:ascii="Arial" w:eastAsia="Times New Roman" w:hAnsi="Arial" w:cs="Arial"/>
+          <w:color w:val="333333"/>
+          <w:sz w:val="17"/>
+          <w:szCs w:val="17"/>
+          <w:lang w:eastAsia="fr-FR"/>
+        </w:rPr>
+      </w:pPr>
+      <w:r>
+        <w:rPr>
+          <w:rFonts w:ascii="Arial" w:eastAsia="Times New Roman" w:hAnsi="Arial" w:cs="Arial"/>
+          <w:color w:val="333333"/>
+          <w:sz w:val="17"/>
+          <w:szCs w:val="17"/>
+          <w:lang w:eastAsia="fr-FR"/>
+        </w:rPr>
+        <w:t>Enfin, entrez la commande pour mettre à jour le système et supprimer les informations relatives au service :</w:t>
+      </w:r>
+    </w:p>
+    <w:p>
+      <w:pPr>
+        <w:shd w:val="clear" w:color="auto" w:fill="FFFFFF"/>
+        <w:tabs>
+          <w:tab w:val="left" w:pos="916"/>
+          <w:tab w:val="left" w:pos="1832"/>
+          <w:tab w:val="left" w:pos="2748"/>
+          <w:tab w:val="left" w:pos="3664"/>
+          <w:tab w:val="left" w:pos="4580"/>
+          <w:tab w:val="left" w:pos="5496"/>
+          <w:tab w:val="left" w:pos="6412"/>
+          <w:tab w:val="left" w:pos="7328"/>
+          <w:tab w:val="left" w:pos="8244"/>
+          <w:tab w:val="left" w:pos="9160"/>
+          <w:tab w:val="left" w:pos="10076"/>
+          <w:tab w:val="left" w:pos="10992"/>
+          <w:tab w:val="left" w:pos="11908"/>
+          <w:tab w:val="left" w:pos="12824"/>
+          <w:tab w:val="left" w:pos="13740"/>
+          <w:tab w:val="left" w:pos="14656"/>
+        </w:tabs>
+        <w:spacing w:after="0" w:line="240" w:lineRule="auto"/>
+        <w:ind w:left="296"/>
+        <w:rPr>
+          <w:rFonts w:ascii="Courier New" w:eastAsia="Times New Roman" w:hAnsi="Courier New" w:cs="Courier New"/>
+          <w:color w:val="333333"/>
+          <w:sz w:val="17"/>
+          <w:szCs w:val="17"/>
+          <w:lang w:eastAsia="fr-FR"/>
+        </w:rPr>
+      </w:pPr>
+      <w:proofErr w:type="spellStart"/>
+      <w:proofErr w:type="gramStart"/>
+      <w:r>
+        <w:rPr>
+          <w:rFonts w:ascii="Courier New" w:eastAsia="Times New Roman" w:hAnsi="Courier New" w:cs="Courier New"/>
+          <w:color w:val="444444"/>
+          <w:sz w:val="15"/>
+          <w:lang w:eastAsia="fr-FR"/>
+        </w:rPr>
+        <w:t>sudo</w:t>
+      </w:r>
+      <w:proofErr w:type="spellEnd"/>
+      <w:proofErr w:type="gramEnd"/>
+      <w:r>
+        <w:rPr>
+          <w:rFonts w:ascii="Courier New" w:eastAsia="Times New Roman" w:hAnsi="Courier New" w:cs="Courier New"/>
+          <w:color w:val="516D7B"/>
+          <w:sz w:val="15"/>
+          <w:lang w:eastAsia="fr-FR"/>
+        </w:rPr>
+        <w:t xml:space="preserve"> </w:t>
+      </w:r>
+      <w:proofErr w:type="spellStart"/>
+      <w:r>
+        <w:rPr>
+          <w:rFonts w:ascii="Courier New" w:eastAsia="Times New Roman" w:hAnsi="Courier New" w:cs="Courier New"/>
+          <w:color w:val="516D7B"/>
+          <w:sz w:val="15"/>
+          <w:lang w:eastAsia="fr-FR"/>
+        </w:rPr>
+        <w:t>systemctl</w:t>
+      </w:r>
+      <w:proofErr w:type="spellEnd"/>
+      <w:r>
+        <w:rPr>
+          <w:rFonts w:ascii="Courier New" w:eastAsia="Times New Roman" w:hAnsi="Courier New" w:cs="Courier New"/>
+          <w:color w:val="516D7B"/>
+          <w:sz w:val="15"/>
+          <w:lang w:eastAsia="fr-FR"/>
+        </w:rPr>
+        <w:t xml:space="preserve"> daemon-</w:t>
+      </w:r>
+      <w:proofErr w:type="spellStart"/>
+      <w:r>
+        <w:rPr>
+          <w:rFonts w:ascii="Courier New" w:eastAsia="Times New Roman" w:hAnsi="Courier New" w:cs="Courier New"/>
+          <w:color w:val="516D7B"/>
+          <w:sz w:val="15"/>
+          <w:lang w:eastAsia="fr-FR"/>
+        </w:rPr>
+        <w:t>reload</w:t>
+      </w:r>
+      <w:proofErr w:type="spellEnd"/>
+    </w:p>
+    <w:p>
+      <w:pPr>
+        <w:shd w:val="clear" w:color="auto" w:fill="FFFFFF"/>
+        <w:tabs>
+          <w:tab w:val="left" w:pos="916"/>
+          <w:tab w:val="left" w:pos="1832"/>
+          <w:tab w:val="left" w:pos="2748"/>
+          <w:tab w:val="left" w:pos="3664"/>
+          <w:tab w:val="left" w:pos="4580"/>
+          <w:tab w:val="left" w:pos="5496"/>
+          <w:tab w:val="left" w:pos="6412"/>
+          <w:tab w:val="left" w:pos="7328"/>
+          <w:tab w:val="left" w:pos="8244"/>
+          <w:tab w:val="left" w:pos="9160"/>
+          <w:tab w:val="left" w:pos="10076"/>
+          <w:tab w:val="left" w:pos="10992"/>
+          <w:tab w:val="left" w:pos="11908"/>
+          <w:tab w:val="left" w:pos="12824"/>
+          <w:tab w:val="left" w:pos="13740"/>
+          <w:tab w:val="left" w:pos="14656"/>
+        </w:tabs>
+        <w:spacing w:after="0" w:line="240" w:lineRule="auto"/>
+        <w:ind w:left="296"/>
+        <w:rPr>
+          <w:rFonts w:ascii="Courier New" w:eastAsia="Times New Roman" w:hAnsi="Courier New" w:cs="Courier New"/>
+          <w:color w:val="333333"/>
+          <w:sz w:val="17"/>
+          <w:szCs w:val="17"/>
+          <w:lang w:eastAsia="fr-FR"/>
+        </w:rPr>
+      </w:pPr>
+      <w:r>
+        <w:rPr>
+          <w:rFonts w:ascii="Courier New" w:eastAsia="Times New Roman" w:hAnsi="Courier New" w:cs="Courier New"/>
+          <w:color w:val="333333"/>
+          <w:sz w:val="17"/>
+          <w:szCs w:val="17"/>
+          <w:lang w:eastAsia="fr-FR"/>
+        </w:rPr>
+        <w:t>Copier</w:t>
+      </w:r>
+    </w:p>
+    <w:p>
+      <w:pPr>
+        <w:shd w:val="clear" w:color="auto" w:fill="FFFFFF"/>
+        <w:spacing w:after="0" w:line="240" w:lineRule="auto"/>
+        <w:rPr>
+          <w:rFonts w:ascii="Arial" w:eastAsia="Times New Roman" w:hAnsi="Arial" w:cs="Arial"/>
+          <w:color w:val="333333"/>
+          <w:sz w:val="17"/>
+          <w:szCs w:val="17"/>
+          <w:lang w:eastAsia="fr-FR"/>
+        </w:rPr>
+      </w:pPr>
+      <w:r>
+        <w:rPr>
+          <w:rFonts w:ascii="Arial" w:eastAsia="Times New Roman" w:hAnsi="Arial" w:cs="Arial"/>
+          <w:color w:val="333333"/>
+          <w:sz w:val="17"/>
+          <w:szCs w:val="17"/>
+          <w:lang w:eastAsia="fr-FR"/>
+        </w:rPr>
+        <w:t>Note : Soyez prudent lorsque vous supprimez un service, assurez-vous que vous supprimez le bon service et qu'il n'est plus nécessaire.</w:t>
+      </w:r>
+    </w:p>
+    <w:p>
+      <w:pPr>
+        <w:pStyle w:val="PrformatHTML"/>
+        <w:textAlignment w:val="baseline"/>
+        <w:rPr>
+          <w:rFonts w:ascii="var(--ff-mono)" w:hAnsi="var(--ff-mono)"/>
+          <w:color w:val="0C0D0E"/>
+        </w:rPr>
+      </w:pPr>
+    </w:p>
+    <w:p>
+      <w:pPr>
         <w:rPr>
           <w:b/>
         </w:rPr>
@@ -10051,7 +11074,7 @@
           <w:bdr w:val="none" w:sz="0" w:space="0" w:color="auto" w:frame="1"/>
         </w:rPr>
       </w:pPr>
-      <w:hyperlink r:id="rId18" w:history="1">
+      <w:hyperlink r:id="rId19" w:history="1">
         <w:r>
           <w:rPr>
             <w:rStyle w:val="Lienhypertexte"/>
@@ -10392,55 +11415,39 @@
         <w:rPr>
           <w:highlight w:val="yellow"/>
         </w:rPr>
-        <w:t>@reboot /</w:t>
-      </w:r>
-      <w:proofErr w:type="spellStart"/>
+        <w:t>@</w:t>
+      </w:r>
       <w:r>
         <w:rPr>
           <w:highlight w:val="yellow"/>
         </w:rPr>
-        <w:t>us</w:t>
-      </w:r>
-      <w:r>
-        <w:rPr>
+        <w:t xml:space="preserve">reboot </w:t>
+      </w:r>
+      <w:proofErr w:type="spellStart"/>
+      <w:r>
+        <w:rPr>
+          <w:rFonts w:ascii="Calibri" w:hAnsi="Calibri" w:cs="Calibri"/>
+          <w:color w:val="0C0D0E"/>
           <w:highlight w:val="yellow"/>
-        </w:rPr>
-        <w:t>r</w:t>
-      </w:r>
-      <w:proofErr w:type="spellEnd"/>
-      <w:r>
-        <w:rPr>
+          <w:shd w:val="clear" w:color="auto" w:fill="FFFFFF"/>
+        </w:rPr>
+        <w:t>sleep</w:t>
+      </w:r>
+      <w:proofErr w:type="spellEnd"/>
+      <w:r>
+        <w:rPr>
+          <w:rFonts w:ascii="Calibri" w:hAnsi="Calibri" w:cs="Calibri"/>
+          <w:color w:val="0C0D0E"/>
           <w:highlight w:val="yellow"/>
-        </w:rPr>
-        <w:t>/</w:t>
-      </w:r>
-      <w:proofErr w:type="spellStart"/>
+          <w:shd w:val="clear" w:color="auto" w:fill="FFFFFF"/>
+        </w:rPr>
+        <w:t xml:space="preserve"> 60 &amp;&amp; </w:t>
+      </w:r>
       <w:r>
         <w:rPr>
           <w:highlight w:val="yellow"/>
         </w:rPr>
-        <w:t>bin</w:t>
-      </w:r>
-      <w:proofErr w:type="spellEnd"/>
-      <w:r>
-        <w:rPr>
-          <w:highlight w:val="yellow"/>
-        </w:rPr>
-        <w:t>/python3 /home/pierre/Documents/bbdradio.py &gt;&gt; /</w:t>
-      </w:r>
-      <w:proofErr w:type="spellStart"/>
-      <w:r>
-        <w:rPr>
-          <w:highlight w:val="yellow"/>
-        </w:rPr>
-        <w:t>home.pierre</w:t>
-      </w:r>
-      <w:proofErr w:type="spellEnd"/>
-      <w:r>
-        <w:rPr>
-          <w:highlight w:val="yellow"/>
-        </w:rPr>
-        <w:t>/Documents/cron.log 2&gt;&amp;1</w:t>
+        <w:t>python bbdradio.py</w:t>
       </w:r>
     </w:p>
     <w:p>
@@ -10455,7 +11462,7 @@
           <w:b/>
           <w:highlight w:val="yellow"/>
         </w:rPr>
-        <w:t>NE FONCTIONNE PAS</w:t>
+        <w:t>REMPLACE SYSTEMD</w:t>
       </w:r>
     </w:p>
     <w:p/>
@@ -10519,7 +11526,7 @@
       <w:r>
         <w:t xml:space="preserve"> </w:t>
       </w:r>
-      <w:hyperlink r:id="rId19" w:history="1">
+      <w:hyperlink r:id="rId20" w:history="1">
         <w:r>
           <w:rPr>
             <w:rStyle w:val="Lienhypertexte"/>
@@ -10573,77 +11580,6 @@
           <w:shd w:val="clear" w:color="auto" w:fill="F7F7F7"/>
         </w:rPr>
         <w:t xml:space="preserve">~/Dir1/toto.txt  </w:t>
-      </w:r>
-      <w:hyperlink r:id="rId20" w:history="1">
-        <w:r>
-          <w:rPr>
-            <w:rStyle w:val="Lienhypertexte"/>
-          </w:rPr>
-          <w:t>pierre@192.168.1.13</w:t>
-        </w:r>
-        <w:r>
-          <w:rPr>
-            <w:rStyle w:val="Lienhypertexte"/>
-            <w:rFonts w:ascii="Courier New" w:hAnsi="Courier New" w:cs="Courier New"/>
-            <w:sz w:val="20"/>
-            <w:szCs w:val="20"/>
-            <w:shd w:val="clear" w:color="auto" w:fill="F7F7F7"/>
-          </w:rPr>
-          <w:t>:~/Desktop/test</w:t>
-        </w:r>
-      </w:hyperlink>
-    </w:p>
-    <w:p>
-      <w:proofErr w:type="gramStart"/>
-      <w:r>
-        <w:rPr>
-          <w:rFonts w:ascii="Courier New" w:hAnsi="Courier New" w:cs="Courier New"/>
-          <w:color w:val="404040"/>
-          <w:sz w:val="20"/>
-          <w:szCs w:val="20"/>
-          <w:shd w:val="clear" w:color="auto" w:fill="F7F7F7"/>
-        </w:rPr>
-        <w:t>si</w:t>
-      </w:r>
-      <w:proofErr w:type="gramEnd"/>
-      <w:r>
-        <w:rPr>
-          <w:rFonts w:ascii="Courier New" w:hAnsi="Courier New" w:cs="Courier New"/>
-          <w:color w:val="404040"/>
-          <w:sz w:val="20"/>
-          <w:szCs w:val="20"/>
-          <w:shd w:val="clear" w:color="auto" w:fill="F7F7F7"/>
-        </w:rPr>
-        <w:t xml:space="preserve"> le nom comporte des espaces</w:t>
-      </w:r>
-    </w:p>
-    <w:p>
-      <w:proofErr w:type="spellStart"/>
-      <w:proofErr w:type="gramStart"/>
-      <w:r>
-        <w:t>rsync</w:t>
-      </w:r>
-      <w:proofErr w:type="spellEnd"/>
-      <w:proofErr w:type="gramEnd"/>
-      <w:r>
-        <w:rPr>
-          <w:rFonts w:ascii="Courier New" w:hAnsi="Courier New" w:cs="Courier New"/>
-          <w:color w:val="404040"/>
-          <w:sz w:val="20"/>
-          <w:szCs w:val="20"/>
-          <w:shd w:val="clear" w:color="auto" w:fill="F7F7F7"/>
-        </w:rPr>
-        <w:t xml:space="preserve"> </w:t>
-      </w:r>
-      <w:r>
-        <w:rPr>
-          <w:rFonts w:ascii="Courier New" w:hAnsi="Courier New" w:cs="Courier New"/>
-          <w:color w:val="404040"/>
-          <w:sz w:val="20"/>
-          <w:szCs w:val="20"/>
-          <w:shd w:val="clear" w:color="auto" w:fill="F7F7F7"/>
-        </w:rPr>
-        <w:t xml:space="preserve">~/Dir1/ « toto best.txt »  </w:t>
       </w:r>
       <w:hyperlink r:id="rId21" w:history="1">
         <w:r>
@@ -10664,9 +11600,9 @@
         </w:r>
       </w:hyperlink>
     </w:p>
-    <w:p/>
-    <w:p>
-      <w:pPr>
+    <w:p>
+      <w:proofErr w:type="gramStart"/>
+      <w:r>
         <w:rPr>
           <w:rFonts w:ascii="Courier New" w:hAnsi="Courier New" w:cs="Courier New"/>
           <w:color w:val="404040"/>
@@ -10674,9 +11610,9 @@
           <w:szCs w:val="20"/>
           <w:shd w:val="clear" w:color="auto" w:fill="F7F7F7"/>
         </w:rPr>
-      </w:pPr>
-      <w:proofErr w:type="spellStart"/>
-      <w:proofErr w:type="gramStart"/>
+        <w:t>si</w:t>
+      </w:r>
+      <w:proofErr w:type="gramEnd"/>
       <w:r>
         <w:rPr>
           <w:rFonts w:ascii="Courier New" w:hAnsi="Courier New" w:cs="Courier New"/>
@@ -10685,7 +11621,77 @@
           <w:szCs w:val="20"/>
           <w:shd w:val="clear" w:color="auto" w:fill="F7F7F7"/>
         </w:rPr>
-        <w:lastRenderedPageBreak/>
+        <w:t xml:space="preserve"> le nom comporte des espaces</w:t>
+      </w:r>
+    </w:p>
+    <w:p>
+      <w:proofErr w:type="spellStart"/>
+      <w:proofErr w:type="gramStart"/>
+      <w:r>
+        <w:t>rsync</w:t>
+      </w:r>
+      <w:proofErr w:type="spellEnd"/>
+      <w:proofErr w:type="gramEnd"/>
+      <w:r>
+        <w:rPr>
+          <w:rFonts w:ascii="Courier New" w:hAnsi="Courier New" w:cs="Courier New"/>
+          <w:color w:val="404040"/>
+          <w:sz w:val="20"/>
+          <w:szCs w:val="20"/>
+          <w:shd w:val="clear" w:color="auto" w:fill="F7F7F7"/>
+        </w:rPr>
+        <w:t xml:space="preserve"> </w:t>
+      </w:r>
+      <w:r>
+        <w:rPr>
+          <w:rFonts w:ascii="Courier New" w:hAnsi="Courier New" w:cs="Courier New"/>
+          <w:color w:val="404040"/>
+          <w:sz w:val="20"/>
+          <w:szCs w:val="20"/>
+          <w:shd w:val="clear" w:color="auto" w:fill="F7F7F7"/>
+        </w:rPr>
+        <w:t xml:space="preserve">~/Dir1/ « toto best.txt »  </w:t>
+      </w:r>
+      <w:hyperlink r:id="rId22" w:history="1">
+        <w:r>
+          <w:rPr>
+            <w:rStyle w:val="Lienhypertexte"/>
+          </w:rPr>
+          <w:t>pierre@192.168.1.13</w:t>
+        </w:r>
+        <w:r>
+          <w:rPr>
+            <w:rStyle w:val="Lienhypertexte"/>
+            <w:rFonts w:ascii="Courier New" w:hAnsi="Courier New" w:cs="Courier New"/>
+            <w:sz w:val="20"/>
+            <w:szCs w:val="20"/>
+            <w:shd w:val="clear" w:color="auto" w:fill="F7F7F7"/>
+          </w:rPr>
+          <w:t>:~/Desktop/test</w:t>
+        </w:r>
+      </w:hyperlink>
+    </w:p>
+    <w:p/>
+    <w:p>
+      <w:pPr>
+        <w:rPr>
+          <w:rFonts w:ascii="Courier New" w:hAnsi="Courier New" w:cs="Courier New"/>
+          <w:color w:val="404040"/>
+          <w:sz w:val="20"/>
+          <w:szCs w:val="20"/>
+          <w:shd w:val="clear" w:color="auto" w:fill="F7F7F7"/>
+        </w:rPr>
+      </w:pPr>
+      <w:proofErr w:type="spellStart"/>
+      <w:proofErr w:type="gramStart"/>
+      <w:r>
+        <w:rPr>
+          <w:rFonts w:ascii="Courier New" w:hAnsi="Courier New" w:cs="Courier New"/>
+          <w:color w:val="404040"/>
+          <w:sz w:val="20"/>
+          <w:szCs w:val="20"/>
+          <w:shd w:val="clear" w:color="auto" w:fill="F7F7F7"/>
+        </w:rPr>
         <w:t>scp</w:t>
       </w:r>
       <w:proofErr w:type="spellEnd"/>
@@ -11109,6 +12115,7 @@
           <w:noProof/>
           <w:lang w:eastAsia="fr-FR"/>
         </w:rPr>
+        <w:lastRenderedPageBreak/>
         <w:drawing>
           <wp:inline distT="0" distB="0" distL="0" distR="0">
             <wp:extent cx="5760720" cy="3022159"/>
@@ -11127,7 +12134,7 @@
                     </pic:cNvPicPr>
                   </pic:nvPicPr>
                   <pic:blipFill>
-                    <a:blip r:embed="rId22" cstate="print"/>
+                    <a:blip r:embed="rId23" cstate="print"/>
                     <a:srcRect/>
                     <a:stretch>
                       <a:fillRect/>
@@ -11788,6 +12795,119 @@
     </w:lvl>
   </w:abstractNum>
   <w:abstractNum w:abstractNumId="5">
+    <w:nsid w:val="4D6A0DC5"/>
+    <w:multiLevelType w:val="multilevel"/>
+    <w:tmpl w:val="DF4CE066"/>
+    <w:lvl w:ilvl="0">
+      <w:start w:val="1"/>
+      <w:numFmt w:val="decimal"/>
+      <w:lvlText w:val="%1."/>
+      <w:lvlJc w:val="left"/>
+      <w:pPr>
+        <w:tabs>
+          <w:tab w:val="num" w:pos="720"/>
+        </w:tabs>
+        <w:ind w:left="720" w:hanging="360"/>
+      </w:pPr>
+    </w:lvl>
+    <w:lvl w:ilvl="1" w:tentative="1">
+      <w:start w:val="1"/>
+      <w:numFmt w:val="decimal"/>
+      <w:lvlText w:val="%2."/>
+      <w:lvlJc w:val="left"/>
+      <w:pPr>
+        <w:tabs>
+          <w:tab w:val="num" w:pos="1440"/>
+        </w:tabs>
+        <w:ind w:left="1440" w:hanging="360"/>
+      </w:pPr>
+    </w:lvl>
+    <w:lvl w:ilvl="2" w:tentative="1">
+      <w:start w:val="1"/>
+      <w:numFmt w:val="decimal"/>
+      <w:lvlText w:val="%3."/>
+      <w:lvlJc w:val="left"/>
+      <w:pPr>
+        <w:tabs>
+          <w:tab w:val="num" w:pos="2160"/>
+        </w:tabs>
+        <w:ind w:left="2160" w:hanging="360"/>
+      </w:pPr>
+    </w:lvl>
+    <w:lvl w:ilvl="3" w:tentative="1">
+      <w:start w:val="1"/>
+      <w:numFmt w:val="decimal"/>
+      <w:lvlText w:val="%4."/>
+      <w:lvlJc w:val="left"/>
+      <w:pPr>
+        <w:tabs>
+          <w:tab w:val="num" w:pos="2880"/>
+        </w:tabs>
+        <w:ind w:left="2880" w:hanging="360"/>
+      </w:pPr>
+    </w:lvl>
+    <w:lvl w:ilvl="4" w:tentative="1">
+      <w:start w:val="1"/>
+      <w:numFmt w:val="decimal"/>
+      <w:lvlText w:val="%5."/>
+      <w:lvlJc w:val="left"/>
+      <w:pPr>
+        <w:tabs>
+          <w:tab w:val="num" w:pos="3600"/>
+        </w:tabs>
+        <w:ind w:left="3600" w:hanging="360"/>
+      </w:pPr>
+    </w:lvl>
+    <w:lvl w:ilvl="5" w:tentative="1">
+      <w:start w:val="1"/>
+      <w:numFmt w:val="decimal"/>
+      <w:lvlText w:val="%6."/>
+      <w:lvlJc w:val="left"/>
+      <w:pPr>
+        <w:tabs>
+          <w:tab w:val="num" w:pos="4320"/>
+        </w:tabs>
+        <w:ind w:left="4320" w:hanging="360"/>
+      </w:pPr>
+    </w:lvl>
+    <w:lvl w:ilvl="6" w:tentative="1">
+      <w:start w:val="1"/>
+      <w:numFmt w:val="decimal"/>
+      <w:lvlText w:val="%7."/>
+      <w:lvlJc w:val="left"/>
+      <w:pPr>
+        <w:tabs>
+          <w:tab w:val="num" w:pos="5040"/>
+        </w:tabs>
+        <w:ind w:left="5040" w:hanging="360"/>
+      </w:pPr>
+    </w:lvl>
+    <w:lvl w:ilvl="7" w:tentative="1">
+      <w:start w:val="1"/>
+      <w:numFmt w:val="decimal"/>
+      <w:lvlText w:val="%8."/>
+      <w:lvlJc w:val="left"/>
+      <w:pPr>
+        <w:tabs>
+          <w:tab w:val="num" w:pos="5760"/>
+        </w:tabs>
+        <w:ind w:left="5760" w:hanging="360"/>
+      </w:pPr>
+    </w:lvl>
+    <w:lvl w:ilvl="8" w:tentative="1">
+      <w:start w:val="1"/>
+      <w:numFmt w:val="decimal"/>
+      <w:lvlText w:val="%9."/>
+      <w:lvlJc w:val="left"/>
+      <w:pPr>
+        <w:tabs>
+          <w:tab w:val="num" w:pos="6480"/>
+        </w:tabs>
+        <w:ind w:left="6480" w:hanging="360"/>
+      </w:pPr>
+    </w:lvl>
+  </w:abstractNum>
+  <w:abstractNum w:abstractNumId="6">
     <w:nsid w:val="54756212"/>
     <w:multiLevelType w:val="multilevel"/>
     <w:tmpl w:val="4A1EAEF8"/>
@@ -11936,7 +13056,7 @@
       </w:rPr>
     </w:lvl>
   </w:abstractNum>
-  <w:abstractNum w:abstractNumId="6">
+  <w:abstractNum w:abstractNumId="7">
     <w:nsid w:val="5D82137C"/>
     <w:multiLevelType w:val="multilevel"/>
     <w:tmpl w:val="625007B4"/>
@@ -12085,7 +13205,7 @@
       </w:rPr>
     </w:lvl>
   </w:abstractNum>
-  <w:abstractNum w:abstractNumId="7">
+  <w:abstractNum w:abstractNumId="8">
     <w:nsid w:val="6118245F"/>
     <w:multiLevelType w:val="multilevel"/>
     <w:tmpl w:val="0682FDEA"/>
@@ -12198,7 +13318,7 @@
       </w:pPr>
     </w:lvl>
   </w:abstractNum>
-  <w:abstractNum w:abstractNumId="8">
+  <w:abstractNum w:abstractNumId="9">
     <w:nsid w:val="64B539CB"/>
     <w:multiLevelType w:val="multilevel"/>
     <w:tmpl w:val="C87E26A2"/>
@@ -12311,7 +13431,7 @@
       </w:pPr>
     </w:lvl>
   </w:abstractNum>
-  <w:abstractNum w:abstractNumId="9">
+  <w:abstractNum w:abstractNumId="10">
     <w:nsid w:val="72B26106"/>
     <w:multiLevelType w:val="multilevel"/>
     <w:tmpl w:val="D8E2D948"/>
@@ -12424,7 +13544,7 @@
       </w:pPr>
     </w:lvl>
   </w:abstractNum>
-  <w:abstractNum w:abstractNumId="10">
+  <w:abstractNum w:abstractNumId="11">
     <w:nsid w:val="79E7533C"/>
     <w:multiLevelType w:val="hybridMultilevel"/>
     <w:tmpl w:val="E92CE5C6"/>
@@ -12510,7 +13630,7 @@
       </w:pPr>
     </w:lvl>
   </w:abstractNum>
-  <w:abstractNum w:abstractNumId="11">
+  <w:abstractNum w:abstractNumId="12">
     <w:nsid w:val="7FF23A3D"/>
     <w:multiLevelType w:val="multilevel"/>
     <w:tmpl w:val="87C2848E"/>
@@ -12654,37 +13774,40 @@
     <w:abstractNumId w:val="2"/>
   </w:num>
   <w:num w:numId="2">
+    <w:abstractNumId w:val="7"/>
+  </w:num>
+  <w:num w:numId="3">
     <w:abstractNumId w:val="6"/>
   </w:num>
-  <w:num w:numId="3">
-    <w:abstractNumId w:val="5"/>
-  </w:num>
   <w:num w:numId="4">
-    <w:abstractNumId w:val="7"/>
+    <w:abstractNumId w:val="8"/>
   </w:num>
   <w:num w:numId="5">
-    <w:abstractNumId w:val="9"/>
+    <w:abstractNumId w:val="10"/>
   </w:num>
   <w:num w:numId="6">
     <w:abstractNumId w:val="0"/>
   </w:num>
   <w:num w:numId="7">
-    <w:abstractNumId w:val="11"/>
+    <w:abstractNumId w:val="12"/>
   </w:num>
   <w:num w:numId="8">
     <w:abstractNumId w:val="3"/>
   </w:num>
   <w:num w:numId="9">
-    <w:abstractNumId w:val="8"/>
+    <w:abstractNumId w:val="9"/>
   </w:num>
   <w:num w:numId="10">
     <w:abstractNumId w:val="4"/>
   </w:num>
   <w:num w:numId="11">
-    <w:abstractNumId w:val="10"/>
+    <w:abstractNumId w:val="11"/>
   </w:num>
   <w:num w:numId="12">
     <w:abstractNumId w:val="1"/>
+  </w:num>
+  <w:num w:numId="13">
+    <w:abstractNumId w:val="5"/>
   </w:num>
 </w:numbering>
 </file>
@@ -12849,6 +13972,26 @@
     <w:name w:val="Normal"/>
     <w:qFormat/>
     <w:rsid w:val="00CA62AC"/>
+  </w:style>
+  <w:style w:type="paragraph" w:styleId="Titre2">
+    <w:name w:val="heading 2"/>
+    <w:basedOn w:val="Normal"/>
+    <w:link w:val="Titre2Car"/>
+    <w:uiPriority w:val="9"/>
+    <w:qFormat/>
+    <w:rsid w:val="000F631A"/>
+    <w:pPr>
+      <w:spacing w:before="100" w:beforeAutospacing="1" w:after="100" w:afterAutospacing="1" w:line="240" w:lineRule="auto"/>
+      <w:outlineLvl w:val="1"/>
+    </w:pPr>
+    <w:rPr>
+      <w:rFonts w:ascii="Times New Roman" w:eastAsia="Times New Roman" w:hAnsi="Times New Roman" w:cs="Times New Roman"/>
+      <w:b/>
+      <w:bCs/>
+      <w:sz w:val="36"/>
+      <w:szCs w:val="36"/>
+      <w:lang w:eastAsia="fr-FR"/>
+    </w:rPr>
   </w:style>
   <w:style w:type="character" w:default="1" w:styleId="Policepardfaut">
     <w:name w:val="Default Paragraph Font"/>
@@ -13074,6 +14217,26 @@
     <w:name w:val="p"/>
     <w:basedOn w:val="Policepardfaut"/>
     <w:rsid w:val="00984745"/>
+  </w:style>
+  <w:style w:type="character" w:customStyle="1" w:styleId="Titre2Car">
+    <w:name w:val="Titre 2 Car"/>
+    <w:basedOn w:val="Policepardfaut"/>
+    <w:link w:val="Titre2"/>
+    <w:uiPriority w:val="9"/>
+    <w:rsid w:val="000F631A"/>
+    <w:rPr>
+      <w:rFonts w:ascii="Times New Roman" w:eastAsia="Times New Roman" w:hAnsi="Times New Roman" w:cs="Times New Roman"/>
+      <w:b/>
+      <w:bCs/>
+      <w:sz w:val="36"/>
+      <w:szCs w:val="36"/>
+      <w:lang w:eastAsia="fr-FR"/>
+    </w:rPr>
+  </w:style>
+  <w:style w:type="character" w:customStyle="1" w:styleId="hljs-builtin">
+    <w:name w:val="hljs-built_in"/>
+    <w:basedOn w:val="Policepardfaut"/>
+    <w:rsid w:val="000F631A"/>
   </w:style>
 </w:styles>
 </file>
@@ -13378,7 +14541,7 @@
 </file>
 
 <file path=customXml/itemProps1.xml><?xml version="1.0" encoding="utf-8"?>
-<ds:datastoreItem xmlns:ds="http://schemas.openxmlformats.org/officeDocument/2006/customXml" ds:itemID="{FC9EE80B-DDD8-4FC0-90F2-37F461825180}">
+<ds:datastoreItem xmlns:ds="http://schemas.openxmlformats.org/officeDocument/2006/customXml" ds:itemID="{3B4BC851-D557-4813-9F39-D64EEACC315B}">
   <ds:schemaRefs>
     <ds:schemaRef ds:uri="http://schemas.openxmlformats.org/officeDocument/2006/bibliography"/>
   </ds:schemaRefs>

</xml_diff>